<commit_message>
note for week#1 reading
</commit_message>
<xml_diff>
--- a/July_2022.docx
+++ b/July_2022.docx
@@ -3,6 +3,587 @@
 <w:document xmlns:wpc="http://schemas.microsoft.com/office/word/2010/wordprocessingCanvas" xmlns:cx="http://schemas.microsoft.com/office/drawing/2014/chartex" xmlns:cx1="http://schemas.microsoft.com/office/drawing/2015/9/8/chartex" xmlns:cx2="http://schemas.microsoft.com/office/drawing/2015/10/21/chartex" xmlns:cx3="http://schemas.microsoft.com/office/drawing/2016/5/9/chartex" xmlns:cx4="http://schemas.microsoft.com/office/drawing/2016/5/10/chartex" xmlns:cx5="http://schemas.microsoft.com/office/drawing/2016/5/11/chartex" xmlns:cx6="http://schemas.microsoft.com/office/drawing/2016/5/12/chartex" xmlns:cx7="http://schemas.microsoft.com/office/drawing/2016/5/13/chartex" xmlns:cx8="http://schemas.microsoft.com/office/drawing/2016/5/14/chartex" xmlns:mc="http://schemas.openxmlformats.org/markup-compatibility/2006" xmlns:aink="http://schemas.microsoft.com/office/drawing/2016/ink" xmlns:am3d="http://schemas.microsoft.com/office/drawing/2017/model3d" xmlns:o="urn:schemas-microsoft-com:office:office" xmlns:oel="http://schemas.microsoft.com/office/2019/extlst" xmlns:r="http://schemas.openxmlformats.org/officeDocument/2006/relationships" xmlns:m="http://schemas.openxmlformats.org/officeDocument/2006/math" xmlns:v="urn:schemas-microsoft-com:vml" xmlns:wp14="http://schemas.microsoft.com/office/word/2010/wordprocessingDrawing" xmlns:wp="http://schemas.openxmlformats.org/drawingml/2006/wordprocessingDrawing" xmlns:w10="urn:schemas-microsoft-com:office:word" xmlns:w="http://schemas.openxmlformats.org/wordprocessingml/2006/main" xmlns:w14="http://schemas.microsoft.com/office/word/2010/wordml" xmlns:w15="http://schemas.microsoft.com/office/word/2012/wordml" xmlns:w16cex="http://schemas.microsoft.com/office/word/2018/wordml/cex" xmlns:w16cid="http://schemas.microsoft.com/office/word/2016/wordml/cid" xmlns:w16="http://schemas.microsoft.com/office/word/2018/wordml" xmlns:w16sdtdh="http://schemas.microsoft.com/office/word/2020/wordml/sdtdatahash" xmlns:w16se="http://schemas.microsoft.com/office/word/2015/wordml/symex" xmlns:wpg="http://schemas.microsoft.com/office/word/2010/wordprocessingGroup" xmlns:wpi="http://schemas.microsoft.com/office/word/2010/wordprocessingInk" xmlns:wne="http://schemas.microsoft.com/office/word/2006/wordml" xmlns:wps="http://schemas.microsoft.com/office/word/2010/wordprocessingShape" mc:Ignorable="w14 w15 w16se w16cid w16 w16cex w16sdtdh wp14">
   <w:body>
     <w:p>
+      <w:r>
+        <w:t>Resource:</w:t>
+      </w:r>
+    </w:p>
+    <w:p>
+      <w:pPr>
+        <w:pStyle w:val="ListParagraph"/>
+        <w:numPr>
+          <w:ilvl w:val="0"/>
+          <w:numId w:val="5"/>
+        </w:numPr>
+        <w:ind w:left="360"/>
+      </w:pPr>
+      <w:r>
+        <w:t>M</w:t>
+      </w:r>
+      <w:r>
+        <w:t>achine</w:t>
+      </w:r>
+      <w:r>
+        <w:t xml:space="preserve"> </w:t>
+      </w:r>
+      <w:r>
+        <w:t>learning</w:t>
+      </w:r>
+      <w:r>
+        <w:t xml:space="preserve"> </w:t>
+      </w:r>
+      <w:r>
+        <w:t>mastery</w:t>
+      </w:r>
+      <w:r>
+        <w:t xml:space="preserve"> </w:t>
+      </w:r>
+    </w:p>
+    <w:p>
+      <w:pPr>
+        <w:pStyle w:val="ListParagraph"/>
+        <w:numPr>
+          <w:ilvl w:val="0"/>
+          <w:numId w:val="5"/>
+        </w:numPr>
+        <w:ind w:left="360"/>
+      </w:pPr>
+      <w:r>
+        <w:t>https://machinelearningmastery.com/start-here/</w:t>
+      </w:r>
+    </w:p>
+    <w:p>
+      <w:pPr>
+        <w:pStyle w:val="ListParagraph"/>
+        <w:ind w:left="360"/>
+      </w:pPr>
+    </w:p>
+    <w:p>
+      <w:pPr>
+        <w:pStyle w:val="ListParagraph"/>
+        <w:numPr>
+          <w:ilvl w:val="0"/>
+          <w:numId w:val="3"/>
+        </w:numPr>
+        <w:ind w:left="360"/>
+      </w:pPr>
+      <w:r>
+        <w:t>Week#1:</w:t>
+      </w:r>
+    </w:p>
+    <w:p>
+      <w:pPr>
+        <w:pStyle w:val="ListParagraph"/>
+        <w:numPr>
+          <w:ilvl w:val="0"/>
+          <w:numId w:val="4"/>
+        </w:numPr>
+        <w:ind w:left="720"/>
+      </w:pPr>
+      <w:r>
+        <w:t>The “</w:t>
+      </w:r>
+      <w:r>
+        <w:t>Foundations</w:t>
+      </w:r>
+      <w:r>
+        <w:t>” section which has the following topics</w:t>
+      </w:r>
+    </w:p>
+    <w:p>
+      <w:pPr>
+        <w:pStyle w:val="ListParagraph"/>
+        <w:numPr>
+          <w:ilvl w:val="1"/>
+          <w:numId w:val="4"/>
+        </w:numPr>
+        <w:ind w:left="1440"/>
+      </w:pPr>
+      <w:r>
+        <w:t>How Do I Get Started?</w:t>
+      </w:r>
+    </w:p>
+    <w:p>
+      <w:pPr>
+        <w:pStyle w:val="ListParagraph"/>
+        <w:numPr>
+          <w:ilvl w:val="1"/>
+          <w:numId w:val="4"/>
+        </w:numPr>
+        <w:ind w:left="1440"/>
+      </w:pPr>
+      <w:r>
+        <w:t>Step-by-Step Process</w:t>
+      </w:r>
+    </w:p>
+    <w:p>
+      <w:pPr>
+        <w:pStyle w:val="ListParagraph"/>
+        <w:numPr>
+          <w:ilvl w:val="1"/>
+          <w:numId w:val="4"/>
+        </w:numPr>
+        <w:ind w:left="1440"/>
+      </w:pPr>
+      <w:r>
+        <w:t>Probability</w:t>
+      </w:r>
+    </w:p>
+    <w:p>
+      <w:pPr>
+        <w:pStyle w:val="ListParagraph"/>
+        <w:numPr>
+          <w:ilvl w:val="1"/>
+          <w:numId w:val="4"/>
+        </w:numPr>
+        <w:ind w:left="1440"/>
+      </w:pPr>
+      <w:r>
+        <w:t>Statistical Methods</w:t>
+      </w:r>
+    </w:p>
+    <w:p>
+      <w:pPr>
+        <w:pStyle w:val="ListParagraph"/>
+        <w:numPr>
+          <w:ilvl w:val="1"/>
+          <w:numId w:val="4"/>
+        </w:numPr>
+        <w:ind w:left="1440"/>
+      </w:pPr>
+      <w:r>
+        <w:t>Linear Algebra</w:t>
+      </w:r>
+    </w:p>
+    <w:p>
+      <w:pPr>
+        <w:pStyle w:val="ListParagraph"/>
+        <w:numPr>
+          <w:ilvl w:val="1"/>
+          <w:numId w:val="4"/>
+        </w:numPr>
+        <w:ind w:left="1440"/>
+      </w:pPr>
+      <w:r>
+        <w:t>Optimization</w:t>
+      </w:r>
+    </w:p>
+    <w:p>
+      <w:pPr>
+        <w:pStyle w:val="ListParagraph"/>
+        <w:numPr>
+          <w:ilvl w:val="1"/>
+          <w:numId w:val="4"/>
+        </w:numPr>
+        <w:ind w:left="1440"/>
+      </w:pPr>
+      <w:r>
+        <w:t>Calculus</w:t>
+      </w:r>
+    </w:p>
+    <w:p>
+      <w:pPr>
+        <w:pStyle w:val="ListParagraph"/>
+        <w:numPr>
+          <w:ilvl w:val="0"/>
+          <w:numId w:val="4"/>
+        </w:numPr>
+        <w:ind w:left="720"/>
+      </w:pPr>
+      <w:r>
+        <w:t>7/4</w:t>
+      </w:r>
+    </w:p>
+    <w:p>
+      <w:pPr>
+        <w:pStyle w:val="ListParagraph"/>
+        <w:numPr>
+          <w:ilvl w:val="1"/>
+          <w:numId w:val="4"/>
+        </w:numPr>
+        <w:ind w:left="1440"/>
+      </w:pPr>
+      <w:r>
+        <w:t>Topic</w:t>
+      </w:r>
+      <w:r>
+        <w:t>:</w:t>
+      </w:r>
+      <w:r>
+        <w:t xml:space="preserve"> </w:t>
+      </w:r>
+      <w:r>
+        <w:t>How Do I Get Started?</w:t>
+      </w:r>
+    </w:p>
+    <w:p>
+      <w:pPr>
+        <w:pStyle w:val="ListParagraph"/>
+        <w:numPr>
+          <w:ilvl w:val="2"/>
+          <w:numId w:val="4"/>
+        </w:numPr>
+        <w:ind w:left="2160"/>
+      </w:pPr>
+      <w:r>
+        <w:t>Step 1: Adjust Mindset. Believe you can practice and apply machine learning.</w:t>
+      </w:r>
+    </w:p>
+    <w:p>
+      <w:pPr>
+        <w:pStyle w:val="ListParagraph"/>
+        <w:numPr>
+          <w:ilvl w:val="3"/>
+          <w:numId w:val="4"/>
+        </w:numPr>
+        <w:ind w:left="2880"/>
+      </w:pPr>
+      <w:r>
+        <w:t xml:space="preserve">What is Holding you Back </w:t>
+      </w:r>
+      <w:proofErr w:type="gramStart"/>
+      <w:r>
+        <w:t>From</w:t>
+      </w:r>
+      <w:proofErr w:type="gramEnd"/>
+      <w:r>
+        <w:t xml:space="preserve"> Your Machine Learning Goals?</w:t>
+      </w:r>
+    </w:p>
+    <w:p>
+      <w:pPr>
+        <w:pStyle w:val="ListParagraph"/>
+        <w:numPr>
+          <w:ilvl w:val="4"/>
+          <w:numId w:val="4"/>
+        </w:numPr>
+      </w:pPr>
+      <w:r>
+        <w:t>Identify and Tackle Your Self-Limiting Beliefs and</w:t>
+      </w:r>
+      <w:r>
+        <w:t xml:space="preserve"> </w:t>
+      </w:r>
+      <w:r>
+        <w:t>Finally Make Progress</w:t>
+      </w:r>
+    </w:p>
+    <w:p>
+      <w:pPr>
+        <w:pStyle w:val="ListParagraph"/>
+        <w:numPr>
+          <w:ilvl w:val="5"/>
+          <w:numId w:val="4"/>
+        </w:numPr>
+      </w:pPr>
+      <w:r>
+        <w:t>Q is:</w:t>
+      </w:r>
+    </w:p>
+    <w:p>
+      <w:pPr>
+        <w:pStyle w:val="ListParagraph"/>
+        <w:numPr>
+          <w:ilvl w:val="6"/>
+          <w:numId w:val="4"/>
+        </w:numPr>
+      </w:pPr>
+      <w:r>
+        <w:t>“</w:t>
+      </w:r>
+      <w:r>
+        <w:t>Are you waiting to acquire some perfect set of skills before getting started?</w:t>
+      </w:r>
+      <w:r>
+        <w:t xml:space="preserve"> </w:t>
+      </w:r>
+      <w:proofErr w:type="gramStart"/>
+      <w:r>
+        <w:t>Are</w:t>
+      </w:r>
+      <w:proofErr w:type="gramEnd"/>
+      <w:r>
+        <w:t xml:space="preserve"> you waiting for the perfect conditions before getting started?</w:t>
+      </w:r>
+    </w:p>
+    <w:p>
+      <w:pPr>
+        <w:pStyle w:val="ListParagraph"/>
+        <w:numPr>
+          <w:ilvl w:val="7"/>
+          <w:numId w:val="4"/>
+        </w:numPr>
+      </w:pPr>
+      <w:r>
+        <w:rPr>
+          <w:b/>
+          <w:bCs/>
+        </w:rPr>
+        <w:t>JUST START NOW</w:t>
+      </w:r>
+      <w:r>
+        <w:rPr>
+          <w:b/>
+          <w:bCs/>
+        </w:rPr>
+        <w:t xml:space="preserve">, </w:t>
+      </w:r>
+      <w:r>
+        <w:t>do not wait until you have that degree, be genius in something, ect. Believe that you can do and just start</w:t>
+      </w:r>
+      <w:r>
+        <w:t xml:space="preserve">, you will always find a way to say that today is not the perfect day to start learning.  “You </w:t>
+      </w:r>
+      <w:r>
+        <w:t>can make good progress with a few hours a week, or tens of minutes per day</w:t>
+      </w:r>
+      <w:r>
+        <w:t>”</w:t>
+      </w:r>
+    </w:p>
+    <w:p>
+      <w:pPr>
+        <w:pStyle w:val="ListParagraph"/>
+        <w:ind w:left="6840"/>
+      </w:pPr>
+    </w:p>
+    <w:p>
+      <w:pPr>
+        <w:pStyle w:val="ListParagraph"/>
+        <w:numPr>
+          <w:ilvl w:val="6"/>
+          <w:numId w:val="4"/>
+        </w:numPr>
+      </w:pPr>
+      <w:r>
+        <w:t>Have you taken a first step and abandoned the trail?</w:t>
+      </w:r>
+      <w:r>
+        <w:t>”</w:t>
+      </w:r>
+    </w:p>
+    <w:p>
+      <w:pPr>
+        <w:pStyle w:val="ListParagraph"/>
+        <w:numPr>
+          <w:ilvl w:val="7"/>
+          <w:numId w:val="4"/>
+        </w:numPr>
+      </w:pPr>
+      <w:r>
+        <w:t xml:space="preserve">If you struggled with a </w:t>
+      </w:r>
+      <w:r>
+        <w:t>concept</w:t>
+      </w:r>
+      <w:r>
+        <w:t xml:space="preserve"> in ML, change the </w:t>
+      </w:r>
+      <w:r>
+        <w:t xml:space="preserve">direction. Focus on building small projects so you do not feel hopeless. </w:t>
+      </w:r>
+    </w:p>
+    <w:p>
+      <w:pPr>
+        <w:pStyle w:val="ListParagraph"/>
+        <w:numPr>
+          <w:ilvl w:val="3"/>
+          <w:numId w:val="4"/>
+        </w:numPr>
+        <w:ind w:left="2880"/>
+      </w:pPr>
+      <w:r>
+        <w:t>Why Machine Learning Does Not Have to Be So Hard</w:t>
+      </w:r>
+    </w:p>
+    <w:p>
+      <w:pPr>
+        <w:pStyle w:val="ListParagraph"/>
+        <w:numPr>
+          <w:ilvl w:val="4"/>
+          <w:numId w:val="4"/>
+        </w:numPr>
+      </w:pPr>
+      <w:r>
+        <w:t xml:space="preserve">Instead of following the </w:t>
+      </w:r>
+      <w:r>
+        <w:t>bottom-top</w:t>
+      </w:r>
+      <w:r>
+        <w:t xml:space="preserve"> approach that we did at school where</w:t>
+      </w:r>
+      <w:r>
+        <w:t xml:space="preserve"> we start learning any subject by covering theories, etc. </w:t>
+      </w:r>
+      <w:r>
+        <w:t xml:space="preserve">It is better to do the top-bottom </w:t>
+      </w:r>
+      <w:r>
+        <w:t>(</w:t>
+      </w:r>
+      <w:r>
+        <w:t>“</w:t>
+      </w:r>
+      <w:r>
+        <w:t>You learned to read by practicing reading, not by studying language theory</w:t>
+      </w:r>
+      <w:r>
+        <w:t>”</w:t>
+      </w:r>
+      <w:r>
+        <w:t>)</w:t>
+      </w:r>
+      <w:r>
+        <w:t xml:space="preserve"> </w:t>
+      </w:r>
+      <w:r>
+        <w:t xml:space="preserve">which focus on go directly and build the project. This way you see results faster, yes you won’t </w:t>
+      </w:r>
+      <w:r>
+        <w:t>master</w:t>
+      </w:r>
+      <w:r>
+        <w:t xml:space="preserve"> the thing you are learning, but this can be solved by learning those theory </w:t>
+      </w:r>
+      <w:r>
+        <w:t>later</w:t>
+      </w:r>
+      <w:r>
+        <w:t xml:space="preserve">, when you really need to. </w:t>
+      </w:r>
+    </w:p>
+    <w:p>
+      <w:pPr>
+        <w:pStyle w:val="ListParagraph"/>
+        <w:numPr>
+          <w:ilvl w:val="4"/>
+          <w:numId w:val="4"/>
+        </w:numPr>
+      </w:pPr>
+      <w:r>
+        <w:lastRenderedPageBreak/>
+        <w:t>What need to do</w:t>
+      </w:r>
+      <w:r>
+        <w:t>”</w:t>
+      </w:r>
+      <w:r>
+        <w:t xml:space="preserve"> </w:t>
+      </w:r>
+      <w:r>
+        <w:t>You can learn machine learning by practicing predictive modeling, not by studying math and theory.</w:t>
+      </w:r>
+      <w:r>
+        <w:t>”</w:t>
+      </w:r>
+      <w:r>
+        <w:t>:</w:t>
+      </w:r>
+    </w:p>
+    <w:p>
+      <w:pPr>
+        <w:pStyle w:val="ListParagraph"/>
+        <w:numPr>
+          <w:ilvl w:val="5"/>
+          <w:numId w:val="4"/>
+        </w:numPr>
+      </w:pPr>
+      <w:r>
+        <w:t>“</w:t>
+      </w:r>
+      <w:r>
+        <w:t xml:space="preserve">Start by learning how to work through very simple predictive modeling problems using a fixed framework with free and easy-to-use </w:t>
+      </w:r>
+      <w:r>
+        <w:t>open-source</w:t>
+      </w:r>
+      <w:r>
+        <w:t xml:space="preserve"> tools.</w:t>
+      </w:r>
+    </w:p>
+    <w:p>
+      <w:pPr>
+        <w:pStyle w:val="ListParagraph"/>
+        <w:numPr>
+          <w:ilvl w:val="5"/>
+          <w:numId w:val="4"/>
+        </w:numPr>
+      </w:pPr>
+      <w:r>
+        <w:t>Practice on many small projects and slowly increase their complexity.</w:t>
+      </w:r>
+    </w:p>
+    <w:p>
+      <w:pPr>
+        <w:pStyle w:val="ListParagraph"/>
+        <w:numPr>
+          <w:ilvl w:val="5"/>
+          <w:numId w:val="4"/>
+        </w:numPr>
+      </w:pPr>
+      <w:r>
+        <w:t xml:space="preserve"> Show your work by building a public portfolio.</w:t>
+      </w:r>
+      <w:r>
+        <w:t>”</w:t>
+      </w:r>
+    </w:p>
+    <w:p>
+      <w:pPr>
+        <w:pStyle w:val="ListParagraph"/>
+        <w:numPr>
+          <w:ilvl w:val="3"/>
+          <w:numId w:val="4"/>
+        </w:numPr>
+        <w:ind w:left="2880"/>
+      </w:pPr>
+      <w:r>
+        <w:t>How to Think About Machine Learning</w:t>
+      </w:r>
+    </w:p>
+    <w:p>
+      <w:pPr>
+        <w:pStyle w:val="ListParagraph"/>
+        <w:numPr>
+          <w:ilvl w:val="3"/>
+          <w:numId w:val="4"/>
+        </w:numPr>
+        <w:ind w:left="2880"/>
+      </w:pPr>
+      <w:r>
+        <w:t>Find Your Machine Learning Tribe</w:t>
+      </w:r>
+    </w:p>
+    <w:p/>
+    <w:p>
+      <w:pPr>
+        <w:pStyle w:val="ListParagraph"/>
+        <w:numPr>
+          <w:ilvl w:val="1"/>
+          <w:numId w:val="4"/>
+        </w:numPr>
+      </w:pPr>
+      <w:r>
+        <w:t>Note:</w:t>
+      </w:r>
+    </w:p>
+    <w:p>
+      <w:pPr>
+        <w:pStyle w:val="ListParagraph"/>
+        <w:numPr>
+          <w:ilvl w:val="2"/>
+          <w:numId w:val="4"/>
+        </w:numPr>
+      </w:pPr>
+    </w:p>
+    <w:p/>
+    <w:p/>
+    <w:p/>
+    <w:p/>
+    <w:p/>
+    <w:p/>
+    <w:p/>
+    <w:p>
       <w:pPr>
         <w:pStyle w:val="ListParagraph"/>
         <w:numPr>
@@ -11,7 +592,10 @@
         </w:numPr>
       </w:pPr>
       <w:r>
-        <w:t>Week#1</w:t>
+        <w:t>Week#</w:t>
+      </w:r>
+      <w:r>
+        <w:t>4</w:t>
       </w:r>
     </w:p>
     <w:p>
@@ -22,6 +606,7 @@
           <w:numId w:val="2"/>
         </w:numPr>
       </w:pPr>
+      <w:bookmarkStart w:id="0" w:name="_Hlk107825125"/>
       <w:r>
         <w:t>Title:</w:t>
       </w:r>
@@ -38,13 +623,7 @@
         </w:numPr>
       </w:pPr>
       <w:r>
-        <w:t>Deep Learning CNN for Fashion-MNIST Clothing Classification</w:t>
-      </w:r>
-      <w:r>
-        <w:t xml:space="preserve"> </w:t>
-      </w:r>
-      <w:r>
-        <w:t xml:space="preserve">by Jason Brownlee on May 10, </w:t>
+        <w:t xml:space="preserve">Deep Learning CNN for Fashion-MNIST Clothing Classification by Jason Brownlee on May 10, </w:t>
       </w:r>
       <w:proofErr w:type="gramStart"/>
       <w:r>
@@ -156,6 +735,7 @@
         <w:t>Note:</w:t>
       </w:r>
     </w:p>
+    <w:bookmarkEnd w:id="0"/>
     <w:p>
       <w:pPr>
         <w:pStyle w:val="ListParagraph"/>
@@ -286,6 +866,118 @@
 <file path=word/numbering.xml><?xml version="1.0" encoding="utf-8"?>
 <w:numbering xmlns:wpc="http://schemas.microsoft.com/office/word/2010/wordprocessingCanvas" xmlns:cx="http://schemas.microsoft.com/office/drawing/2014/chartex" xmlns:cx1="http://schemas.microsoft.com/office/drawing/2015/9/8/chartex" xmlns:cx2="http://schemas.microsoft.com/office/drawing/2015/10/21/chartex" xmlns:cx3="http://schemas.microsoft.com/office/drawing/2016/5/9/chartex" xmlns:cx4="http://schemas.microsoft.com/office/drawing/2016/5/10/chartex" xmlns:cx5="http://schemas.microsoft.com/office/drawing/2016/5/11/chartex" xmlns:cx6="http://schemas.microsoft.com/office/drawing/2016/5/12/chartex" xmlns:cx7="http://schemas.microsoft.com/office/drawing/2016/5/13/chartex" xmlns:cx8="http://schemas.microsoft.com/office/drawing/2016/5/14/chartex" xmlns:mc="http://schemas.openxmlformats.org/markup-compatibility/2006" xmlns:aink="http://schemas.microsoft.com/office/drawing/2016/ink" xmlns:am3d="http://schemas.microsoft.com/office/drawing/2017/model3d" xmlns:o="urn:schemas-microsoft-com:office:office" xmlns:oel="http://schemas.microsoft.com/office/2019/extlst" xmlns:r="http://schemas.openxmlformats.org/officeDocument/2006/relationships" xmlns:m="http://schemas.openxmlformats.org/officeDocument/2006/math" xmlns:v="urn:schemas-microsoft-com:vml" xmlns:wp14="http://schemas.microsoft.com/office/word/2010/wordprocessingDrawing" xmlns:wp="http://schemas.openxmlformats.org/drawingml/2006/wordprocessingDrawing" xmlns:w10="urn:schemas-microsoft-com:office:word" xmlns:w="http://schemas.openxmlformats.org/wordprocessingml/2006/main" xmlns:w14="http://schemas.microsoft.com/office/word/2010/wordml" xmlns:w15="http://schemas.microsoft.com/office/word/2012/wordml" xmlns:w16cex="http://schemas.microsoft.com/office/word/2018/wordml/cex" xmlns:w16cid="http://schemas.microsoft.com/office/word/2016/wordml/cid" xmlns:w16="http://schemas.microsoft.com/office/word/2018/wordml" xmlns:w16sdtdh="http://schemas.microsoft.com/office/word/2020/wordml/sdtdatahash" xmlns:w16se="http://schemas.microsoft.com/office/word/2015/wordml/symex" xmlns:wpg="http://schemas.microsoft.com/office/word/2010/wordprocessingGroup" xmlns:wpi="http://schemas.microsoft.com/office/word/2010/wordprocessingInk" xmlns:wne="http://schemas.microsoft.com/office/word/2006/wordml" xmlns:wps="http://schemas.microsoft.com/office/word/2010/wordprocessingShape" mc:Ignorable="w14 w15 w16se w16cid w16 w16cex w16sdtdh wp14">
   <w:abstractNum w:abstractNumId="0" w15:restartNumberingAfterBreak="0">
+    <w:nsid w:val="053B47C2"/>
+    <w:multiLevelType w:val="hybridMultilevel"/>
+    <w:tmpl w:val="5344A9CA"/>
+    <w:lvl w:ilvl="0" w:tplc="C786EAD4">
+      <w:numFmt w:val="bullet"/>
+      <w:lvlText w:val=""/>
+      <w:lvlJc w:val="left"/>
+      <w:pPr>
+        <w:ind w:left="1080" w:hanging="360"/>
+      </w:pPr>
+      <w:rPr>
+        <w:rFonts w:ascii="Symbol" w:eastAsiaTheme="minorHAnsi" w:hAnsi="Symbol" w:cstheme="minorBidi" w:hint="default"/>
+      </w:rPr>
+    </w:lvl>
+    <w:lvl w:ilvl="1" w:tplc="04090003">
+      <w:start w:val="1"/>
+      <w:numFmt w:val="bullet"/>
+      <w:lvlText w:val="o"/>
+      <w:lvlJc w:val="left"/>
+      <w:pPr>
+        <w:ind w:left="1800" w:hanging="360"/>
+      </w:pPr>
+      <w:rPr>
+        <w:rFonts w:ascii="Courier New" w:hAnsi="Courier New" w:cs="Courier New" w:hint="default"/>
+      </w:rPr>
+    </w:lvl>
+    <w:lvl w:ilvl="2" w:tplc="04090005">
+      <w:start w:val="1"/>
+      <w:numFmt w:val="bullet"/>
+      <w:lvlText w:val=""/>
+      <w:lvlJc w:val="left"/>
+      <w:pPr>
+        <w:ind w:left="2520" w:hanging="360"/>
+      </w:pPr>
+      <w:rPr>
+        <w:rFonts w:ascii="Wingdings" w:hAnsi="Wingdings" w:hint="default"/>
+      </w:rPr>
+    </w:lvl>
+    <w:lvl w:ilvl="3" w:tplc="04090001">
+      <w:start w:val="1"/>
+      <w:numFmt w:val="bullet"/>
+      <w:lvlText w:val=""/>
+      <w:lvlJc w:val="left"/>
+      <w:pPr>
+        <w:ind w:left="2520" w:hanging="360"/>
+      </w:pPr>
+      <w:rPr>
+        <w:rFonts w:ascii="Symbol" w:hAnsi="Symbol" w:hint="default"/>
+      </w:rPr>
+    </w:lvl>
+    <w:lvl w:ilvl="4" w:tplc="04090003">
+      <w:start w:val="1"/>
+      <w:numFmt w:val="bullet"/>
+      <w:lvlText w:val="o"/>
+      <w:lvlJc w:val="left"/>
+      <w:pPr>
+        <w:ind w:left="3240" w:hanging="360"/>
+      </w:pPr>
+      <w:rPr>
+        <w:rFonts w:ascii="Courier New" w:hAnsi="Courier New" w:cs="Courier New" w:hint="default"/>
+      </w:rPr>
+    </w:lvl>
+    <w:lvl w:ilvl="5" w:tplc="04090005">
+      <w:start w:val="1"/>
+      <w:numFmt w:val="bullet"/>
+      <w:lvlText w:val=""/>
+      <w:lvlJc w:val="left"/>
+      <w:pPr>
+        <w:ind w:left="3870" w:hanging="360"/>
+      </w:pPr>
+      <w:rPr>
+        <w:rFonts w:ascii="Wingdings" w:hAnsi="Wingdings" w:hint="default"/>
+      </w:rPr>
+    </w:lvl>
+    <w:lvl w:ilvl="6" w:tplc="04090001">
+      <w:start w:val="1"/>
+      <w:numFmt w:val="bullet"/>
+      <w:lvlText w:val=""/>
+      <w:lvlJc w:val="left"/>
+      <w:pPr>
+        <w:ind w:left="4320" w:hanging="360"/>
+      </w:pPr>
+      <w:rPr>
+        <w:rFonts w:ascii="Symbol" w:hAnsi="Symbol" w:hint="default"/>
+      </w:rPr>
+    </w:lvl>
+    <w:lvl w:ilvl="7" w:tplc="04090003">
+      <w:start w:val="1"/>
+      <w:numFmt w:val="bullet"/>
+      <w:lvlText w:val="o"/>
+      <w:lvlJc w:val="left"/>
+      <w:pPr>
+        <w:ind w:left="4770" w:hanging="360"/>
+      </w:pPr>
+      <w:rPr>
+        <w:rFonts w:ascii="Courier New" w:hAnsi="Courier New" w:cs="Courier New" w:hint="default"/>
+      </w:rPr>
+    </w:lvl>
+    <w:lvl w:ilvl="8" w:tplc="04090005">
+      <w:start w:val="1"/>
+      <w:numFmt w:val="bullet"/>
+      <w:lvlText w:val=""/>
+      <w:lvlJc w:val="left"/>
+      <w:pPr>
+        <w:ind w:left="6840" w:hanging="360"/>
+      </w:pPr>
+      <w:rPr>
+        <w:rFonts w:ascii="Wingdings" w:hAnsi="Wingdings" w:hint="default"/>
+      </w:rPr>
+    </w:lvl>
+  </w:abstractNum>
+  <w:abstractNum w:abstractNumId="1" w15:restartNumberingAfterBreak="0">
     <w:nsid w:val="090F36A7"/>
     <w:multiLevelType w:val="hybridMultilevel"/>
     <w:tmpl w:val="13061BA0"/>
@@ -397,7 +1089,231 @@
       </w:rPr>
     </w:lvl>
   </w:abstractNum>
-  <w:abstractNum w:abstractNumId="1" w15:restartNumberingAfterBreak="0">
+  <w:abstractNum w:abstractNumId="2" w15:restartNumberingAfterBreak="0">
+    <w:nsid w:val="10D02DBC"/>
+    <w:multiLevelType w:val="hybridMultilevel"/>
+    <w:tmpl w:val="CA06D768"/>
+    <w:lvl w:ilvl="0" w:tplc="F05C82A8">
+      <w:numFmt w:val="bullet"/>
+      <w:lvlText w:val=""/>
+      <w:lvlJc w:val="left"/>
+      <w:pPr>
+        <w:ind w:left="720" w:hanging="360"/>
+      </w:pPr>
+      <w:rPr>
+        <w:rFonts w:ascii="Symbol" w:eastAsiaTheme="minorHAnsi" w:hAnsi="Symbol" w:cstheme="minorBidi" w:hint="default"/>
+      </w:rPr>
+    </w:lvl>
+    <w:lvl w:ilvl="1" w:tplc="04090003">
+      <w:start w:val="1"/>
+      <w:numFmt w:val="bullet"/>
+      <w:lvlText w:val="o"/>
+      <w:lvlJc w:val="left"/>
+      <w:pPr>
+        <w:ind w:left="1440" w:hanging="360"/>
+      </w:pPr>
+      <w:rPr>
+        <w:rFonts w:ascii="Courier New" w:hAnsi="Courier New" w:cs="Courier New" w:hint="default"/>
+      </w:rPr>
+    </w:lvl>
+    <w:lvl w:ilvl="2" w:tplc="04090005" w:tentative="1">
+      <w:start w:val="1"/>
+      <w:numFmt w:val="bullet"/>
+      <w:lvlText w:val=""/>
+      <w:lvlJc w:val="left"/>
+      <w:pPr>
+        <w:ind w:left="2160" w:hanging="360"/>
+      </w:pPr>
+      <w:rPr>
+        <w:rFonts w:ascii="Wingdings" w:hAnsi="Wingdings" w:hint="default"/>
+      </w:rPr>
+    </w:lvl>
+    <w:lvl w:ilvl="3" w:tplc="04090001" w:tentative="1">
+      <w:start w:val="1"/>
+      <w:numFmt w:val="bullet"/>
+      <w:lvlText w:val=""/>
+      <w:lvlJc w:val="left"/>
+      <w:pPr>
+        <w:ind w:left="2880" w:hanging="360"/>
+      </w:pPr>
+      <w:rPr>
+        <w:rFonts w:ascii="Symbol" w:hAnsi="Symbol" w:hint="default"/>
+      </w:rPr>
+    </w:lvl>
+    <w:lvl w:ilvl="4" w:tplc="04090003" w:tentative="1">
+      <w:start w:val="1"/>
+      <w:numFmt w:val="bullet"/>
+      <w:lvlText w:val="o"/>
+      <w:lvlJc w:val="left"/>
+      <w:pPr>
+        <w:ind w:left="3600" w:hanging="360"/>
+      </w:pPr>
+      <w:rPr>
+        <w:rFonts w:ascii="Courier New" w:hAnsi="Courier New" w:cs="Courier New" w:hint="default"/>
+      </w:rPr>
+    </w:lvl>
+    <w:lvl w:ilvl="5" w:tplc="04090005" w:tentative="1">
+      <w:start w:val="1"/>
+      <w:numFmt w:val="bullet"/>
+      <w:lvlText w:val=""/>
+      <w:lvlJc w:val="left"/>
+      <w:pPr>
+        <w:ind w:left="4320" w:hanging="360"/>
+      </w:pPr>
+      <w:rPr>
+        <w:rFonts w:ascii="Wingdings" w:hAnsi="Wingdings" w:hint="default"/>
+      </w:rPr>
+    </w:lvl>
+    <w:lvl w:ilvl="6" w:tplc="04090001" w:tentative="1">
+      <w:start w:val="1"/>
+      <w:numFmt w:val="bullet"/>
+      <w:lvlText w:val=""/>
+      <w:lvlJc w:val="left"/>
+      <w:pPr>
+        <w:ind w:left="5040" w:hanging="360"/>
+      </w:pPr>
+      <w:rPr>
+        <w:rFonts w:ascii="Symbol" w:hAnsi="Symbol" w:hint="default"/>
+      </w:rPr>
+    </w:lvl>
+    <w:lvl w:ilvl="7" w:tplc="04090003" w:tentative="1">
+      <w:start w:val="1"/>
+      <w:numFmt w:val="bullet"/>
+      <w:lvlText w:val="o"/>
+      <w:lvlJc w:val="left"/>
+      <w:pPr>
+        <w:ind w:left="5760" w:hanging="360"/>
+      </w:pPr>
+      <w:rPr>
+        <w:rFonts w:ascii="Courier New" w:hAnsi="Courier New" w:cs="Courier New" w:hint="default"/>
+      </w:rPr>
+    </w:lvl>
+    <w:lvl w:ilvl="8" w:tplc="04090005" w:tentative="1">
+      <w:start w:val="1"/>
+      <w:numFmt w:val="bullet"/>
+      <w:lvlText w:val=""/>
+      <w:lvlJc w:val="left"/>
+      <w:pPr>
+        <w:ind w:left="6480" w:hanging="360"/>
+      </w:pPr>
+      <w:rPr>
+        <w:rFonts w:ascii="Wingdings" w:hAnsi="Wingdings" w:hint="default"/>
+      </w:rPr>
+    </w:lvl>
+  </w:abstractNum>
+  <w:abstractNum w:abstractNumId="3" w15:restartNumberingAfterBreak="0">
+    <w:nsid w:val="125B5696"/>
+    <w:multiLevelType w:val="hybridMultilevel"/>
+    <w:tmpl w:val="27900E74"/>
+    <w:lvl w:ilvl="0" w:tplc="9F0ACAC2">
+      <w:numFmt w:val="bullet"/>
+      <w:lvlText w:val=""/>
+      <w:lvlJc w:val="left"/>
+      <w:pPr>
+        <w:ind w:left="720" w:hanging="360"/>
+      </w:pPr>
+      <w:rPr>
+        <w:rFonts w:ascii="Wingdings" w:eastAsiaTheme="minorHAnsi" w:hAnsi="Wingdings" w:cstheme="minorBidi" w:hint="default"/>
+      </w:rPr>
+    </w:lvl>
+    <w:lvl w:ilvl="1" w:tplc="04090003">
+      <w:start w:val="1"/>
+      <w:numFmt w:val="bullet"/>
+      <w:lvlText w:val="o"/>
+      <w:lvlJc w:val="left"/>
+      <w:pPr>
+        <w:ind w:left="1440" w:hanging="360"/>
+      </w:pPr>
+      <w:rPr>
+        <w:rFonts w:ascii="Courier New" w:hAnsi="Courier New" w:cs="Courier New" w:hint="default"/>
+      </w:rPr>
+    </w:lvl>
+    <w:lvl w:ilvl="2" w:tplc="04090005" w:tentative="1">
+      <w:start w:val="1"/>
+      <w:numFmt w:val="bullet"/>
+      <w:lvlText w:val=""/>
+      <w:lvlJc w:val="left"/>
+      <w:pPr>
+        <w:ind w:left="2160" w:hanging="360"/>
+      </w:pPr>
+      <w:rPr>
+        <w:rFonts w:ascii="Wingdings" w:hAnsi="Wingdings" w:hint="default"/>
+      </w:rPr>
+    </w:lvl>
+    <w:lvl w:ilvl="3" w:tplc="04090001" w:tentative="1">
+      <w:start w:val="1"/>
+      <w:numFmt w:val="bullet"/>
+      <w:lvlText w:val=""/>
+      <w:lvlJc w:val="left"/>
+      <w:pPr>
+        <w:ind w:left="2880" w:hanging="360"/>
+      </w:pPr>
+      <w:rPr>
+        <w:rFonts w:ascii="Symbol" w:hAnsi="Symbol" w:hint="default"/>
+      </w:rPr>
+    </w:lvl>
+    <w:lvl w:ilvl="4" w:tplc="04090003" w:tentative="1">
+      <w:start w:val="1"/>
+      <w:numFmt w:val="bullet"/>
+      <w:lvlText w:val="o"/>
+      <w:lvlJc w:val="left"/>
+      <w:pPr>
+        <w:ind w:left="3600" w:hanging="360"/>
+      </w:pPr>
+      <w:rPr>
+        <w:rFonts w:ascii="Courier New" w:hAnsi="Courier New" w:cs="Courier New" w:hint="default"/>
+      </w:rPr>
+    </w:lvl>
+    <w:lvl w:ilvl="5" w:tplc="04090005" w:tentative="1">
+      <w:start w:val="1"/>
+      <w:numFmt w:val="bullet"/>
+      <w:lvlText w:val=""/>
+      <w:lvlJc w:val="left"/>
+      <w:pPr>
+        <w:ind w:left="4320" w:hanging="360"/>
+      </w:pPr>
+      <w:rPr>
+        <w:rFonts w:ascii="Wingdings" w:hAnsi="Wingdings" w:hint="default"/>
+      </w:rPr>
+    </w:lvl>
+    <w:lvl w:ilvl="6" w:tplc="04090001" w:tentative="1">
+      <w:start w:val="1"/>
+      <w:numFmt w:val="bullet"/>
+      <w:lvlText w:val=""/>
+      <w:lvlJc w:val="left"/>
+      <w:pPr>
+        <w:ind w:left="5040" w:hanging="360"/>
+      </w:pPr>
+      <w:rPr>
+        <w:rFonts w:ascii="Symbol" w:hAnsi="Symbol" w:hint="default"/>
+      </w:rPr>
+    </w:lvl>
+    <w:lvl w:ilvl="7" w:tplc="04090003" w:tentative="1">
+      <w:start w:val="1"/>
+      <w:numFmt w:val="bullet"/>
+      <w:lvlText w:val="o"/>
+      <w:lvlJc w:val="left"/>
+      <w:pPr>
+        <w:ind w:left="5760" w:hanging="360"/>
+      </w:pPr>
+      <w:rPr>
+        <w:rFonts w:ascii="Courier New" w:hAnsi="Courier New" w:cs="Courier New" w:hint="default"/>
+      </w:rPr>
+    </w:lvl>
+    <w:lvl w:ilvl="8" w:tplc="04090005" w:tentative="1">
+      <w:start w:val="1"/>
+      <w:numFmt w:val="bullet"/>
+      <w:lvlText w:val=""/>
+      <w:lvlJc w:val="left"/>
+      <w:pPr>
+        <w:ind w:left="6480" w:hanging="360"/>
+      </w:pPr>
+      <w:rPr>
+        <w:rFonts w:ascii="Wingdings" w:hAnsi="Wingdings" w:hint="default"/>
+      </w:rPr>
+    </w:lvl>
+  </w:abstractNum>
+  <w:abstractNum w:abstractNumId="4" w15:restartNumberingAfterBreak="0">
     <w:nsid w:val="78B051A2"/>
     <w:multiLevelType w:val="hybridMultilevel"/>
     <w:tmpl w:val="F09E6BB4"/>
@@ -510,10 +1426,19 @@
     </w:lvl>
   </w:abstractNum>
   <w:num w:numId="1" w16cid:durableId="876622560">
+    <w:abstractNumId w:val="1"/>
+  </w:num>
+  <w:num w:numId="2" w16cid:durableId="2059237858">
+    <w:abstractNumId w:val="4"/>
+  </w:num>
+  <w:num w:numId="3" w16cid:durableId="733043689">
+    <w:abstractNumId w:val="3"/>
+  </w:num>
+  <w:num w:numId="4" w16cid:durableId="864174690">
     <w:abstractNumId w:val="0"/>
   </w:num>
-  <w:num w:numId="2" w16cid:durableId="2059237858">
-    <w:abstractNumId w:val="1"/>
+  <w:num w:numId="5" w16cid:durableId="1734304757">
+    <w:abstractNumId w:val="2"/>
   </w:num>
 </w:numbering>
 </file>

</xml_diff>

<commit_message>
Step#1, how to I get started->Adjust Mindset notes
</commit_message>
<xml_diff>
--- a/July_2022.docx
+++ b/July_2022.docx
@@ -258,51 +258,40 @@
         </w:numPr>
       </w:pPr>
       <w:r>
-        <w:t>Identify and Tackle Your Self-Limiting Beliefs and</w:t>
+        <w:t>Identify and Tackle Your Self-Limiting Beliefs and Finally Make Progress</w:t>
+      </w:r>
+    </w:p>
+    <w:p>
+      <w:pPr>
+        <w:pStyle w:val="ListParagraph"/>
+        <w:numPr>
+          <w:ilvl w:val="5"/>
+          <w:numId w:val="4"/>
+        </w:numPr>
+      </w:pPr>
+      <w:r>
+        <w:t>Q is:</w:t>
+      </w:r>
+    </w:p>
+    <w:p>
+      <w:pPr>
+        <w:pStyle w:val="ListParagraph"/>
+        <w:numPr>
+          <w:ilvl w:val="6"/>
+          <w:numId w:val="4"/>
+        </w:numPr>
+      </w:pPr>
+      <w:r>
+        <w:t>“</w:t>
+      </w:r>
+      <w:r>
+        <w:t>Are you waiting to acquire some perfect set of skills before getting started?</w:t>
       </w:r>
       <w:r>
         <w:t xml:space="preserve"> </w:t>
       </w:r>
       <w:r>
-        <w:t>Finally Make Progress</w:t>
-      </w:r>
-    </w:p>
-    <w:p>
-      <w:pPr>
-        <w:pStyle w:val="ListParagraph"/>
-        <w:numPr>
-          <w:ilvl w:val="5"/>
-          <w:numId w:val="4"/>
-        </w:numPr>
-      </w:pPr>
-      <w:r>
-        <w:t>Q is:</w:t>
-      </w:r>
-    </w:p>
-    <w:p>
-      <w:pPr>
-        <w:pStyle w:val="ListParagraph"/>
-        <w:numPr>
-          <w:ilvl w:val="6"/>
-          <w:numId w:val="4"/>
-        </w:numPr>
-      </w:pPr>
-      <w:r>
-        <w:t>“</w:t>
-      </w:r>
-      <w:r>
-        <w:t>Are you waiting to acquire some perfect set of skills before getting started?</w:t>
-      </w:r>
-      <w:r>
-        <w:t xml:space="preserve"> </w:t>
-      </w:r>
-      <w:proofErr w:type="gramStart"/>
-      <w:r>
-        <w:t>Are</w:t>
-      </w:r>
-      <w:proofErr w:type="gramEnd"/>
-      <w:r>
-        <w:t xml:space="preserve"> you waiting for the perfect conditions before getting started?</w:t>
+        <w:t>Are you waiting for the perfect conditions before getting started?</w:t>
       </w:r>
     </w:p>
     <w:p>
@@ -328,7 +317,15 @@
         <w:t xml:space="preserve">, </w:t>
       </w:r>
       <w:r>
-        <w:t>do not wait until you have that degree, be genius in something, ect. Believe that you can do and just start</w:t>
+        <w:t xml:space="preserve">do not wait until you have that degree, be genius in something, </w:t>
+      </w:r>
+      <w:proofErr w:type="spellStart"/>
+      <w:r>
+        <w:t>ect</w:t>
+      </w:r>
+      <w:proofErr w:type="spellEnd"/>
+      <w:r>
+        <w:t>. Believe that you can do and just start</w:t>
       </w:r>
       <w:r>
         <w:t xml:space="preserve">, you will always find a way to say that today is not the perfect day to start learning.  “You </w:t>
@@ -468,65 +465,314 @@
         <w:t>”</w:t>
       </w:r>
       <w:r>
+        <w:t xml:space="preserve"> You can learn machine learning by practicing predictive modeling, not by studying math and theory.</w:t>
+      </w:r>
+      <w:r>
+        <w:t>”</w:t>
+      </w:r>
+      <w:r>
+        <w:t>:</w:t>
+      </w:r>
+    </w:p>
+    <w:p>
+      <w:pPr>
+        <w:pStyle w:val="ListParagraph"/>
+        <w:numPr>
+          <w:ilvl w:val="5"/>
+          <w:numId w:val="4"/>
+        </w:numPr>
+      </w:pPr>
+      <w:r>
+        <w:t xml:space="preserve">“Start by learning how to work through very simple predictive modeling problems using a fixed framework with free and easy-to-use </w:t>
+      </w:r>
+      <w:r>
+        <w:t>open-source</w:t>
+      </w:r>
+      <w:r>
+        <w:t xml:space="preserve"> tools.</w:t>
+      </w:r>
+    </w:p>
+    <w:p>
+      <w:pPr>
+        <w:pStyle w:val="ListParagraph"/>
+        <w:numPr>
+          <w:ilvl w:val="5"/>
+          <w:numId w:val="4"/>
+        </w:numPr>
+      </w:pPr>
+      <w:r>
+        <w:t>Practice on many small projects and slowly increase their complexity.</w:t>
+      </w:r>
+    </w:p>
+    <w:p>
+      <w:pPr>
+        <w:pStyle w:val="ListParagraph"/>
+        <w:numPr>
+          <w:ilvl w:val="5"/>
+          <w:numId w:val="4"/>
+        </w:numPr>
+      </w:pPr>
+      <w:r>
+        <w:t xml:space="preserve"> Show your work by building a public portfolio.”</w:t>
+      </w:r>
+    </w:p>
+    <w:p>
+      <w:pPr>
+        <w:pStyle w:val="ListParagraph"/>
+        <w:numPr>
+          <w:ilvl w:val="3"/>
+          <w:numId w:val="4"/>
+        </w:numPr>
+        <w:ind w:left="2880"/>
+      </w:pPr>
+      <w:r>
+        <w:t>How to Think About Machine Learning</w:t>
+      </w:r>
+      <w:r>
+        <w:t>?</w:t>
+      </w:r>
+    </w:p>
+    <w:p>
+      <w:pPr>
+        <w:pStyle w:val="ListParagraph"/>
+        <w:numPr>
+          <w:ilvl w:val="4"/>
+          <w:numId w:val="4"/>
+        </w:numPr>
+      </w:pPr>
+      <w:r>
+        <w:t>“</w:t>
+      </w:r>
+      <w:r>
+        <w:t>What machine learning is and how it relates to artificial intelligence.</w:t>
+      </w:r>
+    </w:p>
+    <w:p>
+      <w:pPr>
+        <w:pStyle w:val="ListParagraph"/>
+        <w:numPr>
+          <w:ilvl w:val="5"/>
+          <w:numId w:val="4"/>
+        </w:numPr>
+      </w:pPr>
+      <w:r>
+        <w:t>(</w:t>
+      </w:r>
+      <w:proofErr w:type="gramStart"/>
+      <w:r>
+        <w:t>an</w:t>
+      </w:r>
+      <w:proofErr w:type="gramEnd"/>
+      <w:r>
         <w:t xml:space="preserve"> </w:t>
       </w:r>
       <w:r>
-        <w:t>You can learn machine learning by practicing predictive modeling, not by studying math and theory.</w:t>
+        <w:t xml:space="preserve">example to understand the idea): </w:t>
+      </w:r>
+      <w:r>
+        <w:t>Developing code to investigate how ants “learn” the optimal path from their home to their food source.</w:t>
+      </w:r>
+    </w:p>
+    <w:p>
+      <w:pPr>
+        <w:pStyle w:val="ListParagraph"/>
+        <w:numPr>
+          <w:ilvl w:val="5"/>
+          <w:numId w:val="4"/>
+        </w:numPr>
+      </w:pPr>
+      <w:r>
+        <w:t>Machine learning is a subfield of artificial intelligence.</w:t>
+      </w:r>
+    </w:p>
+    <w:p>
+      <w:pPr>
+        <w:pStyle w:val="ListParagraph"/>
+        <w:numPr>
+          <w:ilvl w:val="5"/>
+          <w:numId w:val="4"/>
+        </w:numPr>
+      </w:pPr>
+      <w:r>
+        <w:t xml:space="preserve">Artificial intelligence concerned with developing programs that are </w:t>
+      </w:r>
+      <w:proofErr w:type="gramStart"/>
+      <w:r>
+        <w:t>intelligent, or</w:t>
+      </w:r>
+      <w:proofErr w:type="gramEnd"/>
+      <w:r>
+        <w:t xml:space="preserve"> can do intelligent things.</w:t>
+      </w:r>
+    </w:p>
+    <w:p>
+      <w:pPr>
+        <w:pStyle w:val="ListParagraph"/>
+        <w:numPr>
+          <w:ilvl w:val="5"/>
+          <w:numId w:val="4"/>
+        </w:numPr>
+      </w:pPr>
+      <w:r>
+        <w:t xml:space="preserve">Intelligence involves learning, </w:t>
+      </w:r>
+      <w:proofErr w:type="gramStart"/>
+      <w:r>
+        <w:t>e.g.</w:t>
+      </w:r>
+      <w:proofErr w:type="gramEnd"/>
+      <w:r>
+        <w:t xml:space="preserve"> machine learning, but may involve other concerns such as reasoning, planning, memory, and much more.</w:t>
+      </w:r>
+    </w:p>
+    <w:p>
+      <w:pPr>
+        <w:pStyle w:val="ListParagraph"/>
+        <w:numPr>
+          <w:ilvl w:val="5"/>
+          <w:numId w:val="4"/>
+        </w:numPr>
+      </w:pPr>
+      <w:r>
+        <w:rPr>
+          <w:u w:val="single"/>
+        </w:rPr>
+        <w:t>Machine learning problems are also artificial intelligence problems</w:t>
+      </w:r>
+      <w:r>
+        <w:t>.</w:t>
+      </w:r>
+    </w:p>
+    <w:p>
+      <w:pPr>
+        <w:pStyle w:val="ListParagraph"/>
+        <w:numPr>
+          <w:ilvl w:val="4"/>
+          <w:numId w:val="4"/>
+        </w:numPr>
+      </w:pPr>
+      <w:r>
+        <w:t xml:space="preserve">How it is related to </w:t>
+      </w:r>
+      <w:r>
+        <w:t>statistics</w:t>
+      </w:r>
+      <w:r>
+        <w:t>:</w:t>
+      </w:r>
+    </w:p>
+    <w:p>
+      <w:pPr>
+        <w:pStyle w:val="ListParagraph"/>
+        <w:numPr>
+          <w:ilvl w:val="5"/>
+          <w:numId w:val="4"/>
+        </w:numPr>
+      </w:pPr>
+      <w:r>
+        <w:t>statistics</w:t>
+      </w:r>
+      <w:r>
+        <w:t xml:space="preserve"> is </w:t>
+      </w:r>
+      <w:r>
+        <w:t>sub-field of mathematics that is concerned with describing and understanding the relationships in data.</w:t>
+      </w:r>
+      <w:r>
+        <w:t xml:space="preserve"> Ex. </w:t>
+      </w:r>
+      <w:r>
+        <w:t>Developing models to best characterize the relationship between two variables.</w:t>
+      </w:r>
+    </w:p>
+    <w:p>
+      <w:pPr>
+        <w:pStyle w:val="ListParagraph"/>
+        <w:numPr>
+          <w:ilvl w:val="5"/>
+          <w:numId w:val="4"/>
+        </w:numPr>
+        <w:rPr>
+          <w:u w:val="single"/>
+        </w:rPr>
+      </w:pPr>
+      <w:r>
+        <w:rPr>
+          <w:u w:val="single"/>
+        </w:rPr>
+        <w:t>Many methods used for understanding data in statistics can be used in machine learning to learn patterns in data. These tasks could be called machine learning or applied statistics.</w:t>
+      </w:r>
+    </w:p>
+    <w:p>
+      <w:pPr>
+        <w:pStyle w:val="ListParagraph"/>
+        <w:numPr>
+          <w:ilvl w:val="4"/>
+          <w:numId w:val="4"/>
+        </w:numPr>
+      </w:pPr>
+      <w:r>
+        <w:t>The corner of machine learning that you should focus on.</w:t>
+      </w:r>
+    </w:p>
+    <w:p>
+      <w:pPr>
+        <w:pStyle w:val="ListParagraph"/>
+        <w:numPr>
+          <w:ilvl w:val="5"/>
+          <w:numId w:val="4"/>
+        </w:numPr>
+      </w:pPr>
+      <w:r>
+        <w:t xml:space="preserve">No need to know everything but focus on what is needed </w:t>
+      </w:r>
+      <w:proofErr w:type="gramStart"/>
+      <w:r>
+        <w:t>In</w:t>
+      </w:r>
+      <w:proofErr w:type="gramEnd"/>
+      <w:r>
+        <w:t xml:space="preserve"> terms of the </w:t>
+      </w:r>
+    </w:p>
+    <w:p>
+      <w:pPr>
+        <w:pStyle w:val="ListParagraph"/>
+        <w:numPr>
+          <w:ilvl w:val="6"/>
+          <w:numId w:val="4"/>
+        </w:numPr>
+      </w:pPr>
+      <w:r>
+        <w:t>problem you are trying to solve.</w:t>
+      </w:r>
+    </w:p>
+    <w:p>
+      <w:pPr>
+        <w:pStyle w:val="ListParagraph"/>
+        <w:numPr>
+          <w:ilvl w:val="6"/>
+          <w:numId w:val="4"/>
+        </w:numPr>
+      </w:pPr>
+      <w:r>
+        <w:t>solution you require.</w:t>
+      </w:r>
+    </w:p>
+    <w:p>
+      <w:pPr>
+        <w:pStyle w:val="ListParagraph"/>
+        <w:numPr>
+          <w:ilvl w:val="4"/>
+          <w:numId w:val="4"/>
+        </w:numPr>
+      </w:pPr>
+      <w:r>
+        <w:t>How to think about your problem and the machine learning solution to your problem.</w:t>
       </w:r>
       <w:r>
         <w:t>”</w:t>
       </w:r>
-      <w:r>
-        <w:t>:</w:t>
-      </w:r>
-    </w:p>
-    <w:p>
-      <w:pPr>
-        <w:pStyle w:val="ListParagraph"/>
-        <w:numPr>
-          <w:ilvl w:val="5"/>
-          <w:numId w:val="4"/>
-        </w:numPr>
-      </w:pPr>
-      <w:r>
-        <w:t>“</w:t>
-      </w:r>
-      <w:r>
-        <w:t xml:space="preserve">Start by learning how to work through very simple predictive modeling problems using a fixed framework with free and easy-to-use </w:t>
-      </w:r>
-      <w:r>
-        <w:t>open-source</w:t>
-      </w:r>
-      <w:r>
-        <w:t xml:space="preserve"> tools.</w:t>
-      </w:r>
-    </w:p>
-    <w:p>
-      <w:pPr>
-        <w:pStyle w:val="ListParagraph"/>
-        <w:numPr>
-          <w:ilvl w:val="5"/>
-          <w:numId w:val="4"/>
-        </w:numPr>
-      </w:pPr>
-      <w:r>
-        <w:t>Practice on many small projects and slowly increase their complexity.</w:t>
-      </w:r>
-    </w:p>
-    <w:p>
-      <w:pPr>
-        <w:pStyle w:val="ListParagraph"/>
-        <w:numPr>
-          <w:ilvl w:val="5"/>
-          <w:numId w:val="4"/>
-        </w:numPr>
-      </w:pPr>
-      <w:r>
-        <w:t xml:space="preserve"> Show your work by building a public portfolio.</w:t>
-      </w:r>
-      <w:r>
-        <w:t>”</w:t>
-      </w:r>
     </w:p>
     <w:p>
       <w:pPr>
@@ -538,23 +784,72 @@
         <w:ind w:left="2880"/>
       </w:pPr>
       <w:r>
-        <w:t>How to Think About Machine Learning</w:t>
-      </w:r>
-    </w:p>
-    <w:p>
-      <w:pPr>
-        <w:pStyle w:val="ListParagraph"/>
-        <w:numPr>
-          <w:ilvl w:val="3"/>
-          <w:numId w:val="4"/>
-        </w:numPr>
-        <w:ind w:left="2880"/>
-      </w:pPr>
-      <w:r>
         <w:t>Find Your Machine Learning Tribe</w:t>
       </w:r>
     </w:p>
-    <w:p/>
+    <w:p>
+      <w:pPr>
+        <w:ind w:left="720"/>
+      </w:pPr>
+      <w:r>
+        <w:lastRenderedPageBreak/>
+        <w:t xml:space="preserve"> </w:t>
+      </w:r>
+      <w:r>
+        <w:drawing>
+          <wp:inline distT="0" distB="0" distL="0" distR="0" wp14:anchorId="34FABE52" wp14:editId="7B7BAF8A">
+            <wp:extent cx="5943600" cy="1985010"/>
+            <wp:effectExtent l="19050" t="19050" r="19050" b="15240"/>
+            <wp:docPr id="1" name="Picture 1" descr="Table&#10;&#10;Description automatically generated with medium confidence"/>
+            <wp:cNvGraphicFramePr>
+              <a:graphicFrameLocks xmlns:a="http://schemas.openxmlformats.org/drawingml/2006/main" noChangeAspect="1"/>
+            </wp:cNvGraphicFramePr>
+            <a:graphic xmlns:a="http://schemas.openxmlformats.org/drawingml/2006/main">
+              <a:graphicData uri="http://schemas.openxmlformats.org/drawingml/2006/picture">
+                <pic:pic xmlns:pic="http://schemas.openxmlformats.org/drawingml/2006/picture">
+                  <pic:nvPicPr>
+                    <pic:cNvPr id="1" name="Picture 1" descr="Table&#10;&#10;Description automatically generated with medium confidence"/>
+                    <pic:cNvPicPr/>
+                  </pic:nvPicPr>
+                  <pic:blipFill>
+                    <a:blip r:embed="rId7">
+                      <a:extLst>
+                        <a:ext uri="{BEBA8EAE-BF5A-486C-A8C5-ECC9F3942E4B}">
+                          <a14:imgProps xmlns:a14="http://schemas.microsoft.com/office/drawing/2010/main">
+                            <a14:imgLayer r:embed="rId8">
+                              <a14:imgEffect>
+                                <a14:sharpenSoften amount="25000"/>
+                              </a14:imgEffect>
+                            </a14:imgLayer>
+                          </a14:imgProps>
+                        </a:ext>
+                      </a:extLst>
+                    </a:blip>
+                    <a:stretch>
+                      <a:fillRect/>
+                    </a:stretch>
+                  </pic:blipFill>
+                  <pic:spPr>
+                    <a:xfrm>
+                      <a:off x="0" y="0"/>
+                      <a:ext cx="5943600" cy="1985010"/>
+                    </a:xfrm>
+                    <a:prstGeom prst="rect">
+                      <a:avLst/>
+                    </a:prstGeom>
+                    <a:ln>
+                      <a:solidFill>
+                        <a:schemeClr val="tx1"/>
+                      </a:solidFill>
+                    </a:ln>
+                  </pic:spPr>
+                </pic:pic>
+              </a:graphicData>
+            </a:graphic>
+          </wp:inline>
+        </w:drawing>
+      </w:r>
+    </w:p>
     <w:p>
       <w:pPr>
         <w:pStyle w:val="ListParagraph"/>
@@ -564,25 +859,55 @@
         </w:numPr>
       </w:pPr>
       <w:r>
-        <w:t>Note:</w:t>
-      </w:r>
-    </w:p>
-    <w:p>
-      <w:pPr>
-        <w:pStyle w:val="ListParagraph"/>
-        <w:numPr>
-          <w:ilvl w:val="2"/>
-          <w:numId w:val="4"/>
-        </w:numPr>
-      </w:pPr>
+        <w:t>For</w:t>
+      </w:r>
+      <w:r>
+        <w:t xml:space="preserve"> ML</w:t>
+      </w:r>
+      <w:r>
+        <w:t xml:space="preserve"> engineering communities, check this </w:t>
+      </w:r>
+      <w:hyperlink r:id="rId9" w:history="1">
+        <w:r>
+          <w:rPr>
+            <w:rStyle w:val="Hyperlink"/>
+          </w:rPr>
+          <w:t>https://machinelearningmastery.com/machine-learning-communities/</w:t>
+        </w:r>
+      </w:hyperlink>
+      <w:r>
+        <w:t xml:space="preserve"> </w:t>
+      </w:r>
+    </w:p>
+    <w:p>
+      <w:pPr>
+        <w:pStyle w:val="ListParagraph"/>
+        <w:numPr>
+          <w:ilvl w:val="1"/>
+          <w:numId w:val="4"/>
+        </w:numPr>
+      </w:pPr>
+      <w:r>
+        <w:t xml:space="preserve">Check </w:t>
+      </w:r>
+      <w:hyperlink r:id="rId10" w:history="1">
+        <w:r>
+          <w:rPr>
+            <w:rStyle w:val="Hyperlink"/>
+          </w:rPr>
+          <w:t>https://machinelearningmastery.com/machine-learning-tribe/</w:t>
+        </w:r>
+      </w:hyperlink>
+      <w:r>
+        <w:t xml:space="preserve"> for recommended books for </w:t>
+      </w:r>
+      <w:r>
+        <w:t>6-10</w:t>
+      </w:r>
     </w:p>
     <w:p/>
     <w:p/>
     <w:p/>
-    <w:p/>
-    <w:p/>
-    <w:p/>
-    <w:p/>
     <w:p>
       <w:pPr>
         <w:pStyle w:val="ListParagraph"/>
@@ -678,7 +1003,7 @@
           <w:numId w:val="2"/>
         </w:numPr>
       </w:pPr>
-      <w:hyperlink r:id="rId7" w:history="1">
+      <w:hyperlink r:id="rId11" w:history="1">
         <w:r>
           <w:rPr>
             <w:rStyle w:val="Hyperlink"/>
@@ -747,7 +1072,7 @@
     </w:p>
     <w:p/>
     <w:sectPr>
-      <w:headerReference w:type="default" r:id="rId8"/>
+      <w:headerReference w:type="default" r:id="rId12"/>
       <w:pgSz w:w="12240" w:h="15840"/>
       <w:pgMar w:top="1440" w:right="1440" w:bottom="1440" w:left="1440" w:header="720" w:footer="720" w:gutter="0"/>
       <w:cols w:space="720"/>

</xml_diff>

<commit_message>
fix the paper link
</commit_message>
<xml_diff>
--- a/July_2022.docx
+++ b/July_2022.docx
@@ -238,15 +238,7 @@
         <w:ind w:left="2880"/>
       </w:pPr>
       <w:r>
-        <w:t xml:space="preserve">What is Holding you Back </w:t>
-      </w:r>
-      <w:proofErr w:type="gramStart"/>
-      <w:r>
-        <w:t>From</w:t>
-      </w:r>
-      <w:proofErr w:type="gramEnd"/>
-      <w:r>
-        <w:t xml:space="preserve"> Your Machine Learning Goals?</w:t>
+        <w:t>What is Holding you Back From Your Machine Learning Goals?</w:t>
       </w:r>
     </w:p>
     <w:p>
@@ -317,15 +309,7 @@
         <w:t xml:space="preserve">, </w:t>
       </w:r>
       <w:r>
-        <w:t xml:space="preserve">do not wait until you have that degree, be genius in something, </w:t>
-      </w:r>
-      <w:proofErr w:type="spellStart"/>
-      <w:r>
-        <w:t>ect</w:t>
-      </w:r>
-      <w:proofErr w:type="spellEnd"/>
-      <w:r>
-        <w:t>. Believe that you can do and just start</w:t>
+        <w:t>do not wait until you have that degree, be genius in something, ect. Believe that you can do and just start</w:t>
       </w:r>
       <w:r>
         <w:t xml:space="preserve">, you will always find a way to say that today is not the perfect day to start learning.  “You </w:t>
@@ -541,10 +525,7 @@
         </w:numPr>
       </w:pPr>
       <w:r>
-        <w:t>“</w:t>
-      </w:r>
-      <w:r>
-        <w:t>What machine learning is and how it relates to artificial intelligence.</w:t>
+        <w:t>“What machine learning is and how it relates to artificial intelligence.</w:t>
       </w:r>
     </w:p>
     <w:p>
@@ -558,13 +539,8 @@
       <w:r>
         <w:t>(</w:t>
       </w:r>
-      <w:proofErr w:type="gramStart"/>
-      <w:r>
-        <w:t>an</w:t>
-      </w:r>
-      <w:proofErr w:type="gramEnd"/>
-      <w:r>
-        <w:t xml:space="preserve"> </w:t>
+      <w:r>
+        <w:t xml:space="preserve">an </w:t>
       </w:r>
       <w:r>
         <w:t xml:space="preserve">example to understand the idea): </w:t>
@@ -594,15 +570,7 @@
         </w:numPr>
       </w:pPr>
       <w:r>
-        <w:t xml:space="preserve">Artificial intelligence concerned with developing programs that are </w:t>
-      </w:r>
-      <w:proofErr w:type="gramStart"/>
-      <w:r>
-        <w:t>intelligent, or</w:t>
-      </w:r>
-      <w:proofErr w:type="gramEnd"/>
-      <w:r>
-        <w:t xml:space="preserve"> can do intelligent things.</w:t>
+        <w:t>Artificial intelligence concerned with developing programs that are intelligent, or can do intelligent things.</w:t>
       </w:r>
     </w:p>
     <w:p>
@@ -614,15 +582,7 @@
         </w:numPr>
       </w:pPr>
       <w:r>
-        <w:t xml:space="preserve">Intelligence involves learning, </w:t>
-      </w:r>
-      <w:proofErr w:type="gramStart"/>
-      <w:r>
-        <w:t>e.g.</w:t>
-      </w:r>
-      <w:proofErr w:type="gramEnd"/>
-      <w:r>
-        <w:t xml:space="preserve"> machine learning, but may involve other concerns such as reasoning, planning, memory, and much more.</w:t>
+        <w:t>Intelligence involves learning, e.g. machine learning, but may involve other concerns such as reasoning, planning, memory, and much more.</w:t>
       </w:r>
     </w:p>
     <w:p>
@@ -652,10 +612,7 @@
         </w:numPr>
       </w:pPr>
       <w:r>
-        <w:t xml:space="preserve">How it is related to </w:t>
-      </w:r>
-      <w:r>
-        <w:t>statistics</w:t>
+        <w:t>How it is related to statistics</w:t>
       </w:r>
       <w:r>
         <w:t>:</w:t>
@@ -724,15 +681,7 @@
         </w:numPr>
       </w:pPr>
       <w:r>
-        <w:t xml:space="preserve">No need to know everything but focus on what is needed </w:t>
-      </w:r>
-      <w:proofErr w:type="gramStart"/>
-      <w:r>
-        <w:t>In</w:t>
-      </w:r>
-      <w:proofErr w:type="gramEnd"/>
-      <w:r>
-        <w:t xml:space="preserve"> terms of the </w:t>
+        <w:t xml:space="preserve">No need to know everything but focus on what is needed In terms of the </w:t>
       </w:r>
     </w:p>
     <w:p>
@@ -768,10 +717,7 @@
         </w:numPr>
       </w:pPr>
       <w:r>
-        <w:t>How to think about your problem and the machine learning solution to your problem.</w:t>
-      </w:r>
-      <w:r>
-        <w:t>”</w:t>
+        <w:t>How to think about your problem and the machine learning solution to your problem.”</w:t>
       </w:r>
     </w:p>
     <w:p>
@@ -796,6 +742,9 @@
         <w:t xml:space="preserve"> </w:t>
       </w:r>
       <w:r>
+        <w:rPr>
+          <w:noProof/>
+        </w:rPr>
         <w:drawing>
           <wp:inline distT="0" distB="0" distL="0" distR="0" wp14:anchorId="34FABE52" wp14:editId="7B7BAF8A">
             <wp:extent cx="5943600" cy="1985010"/>
@@ -904,6 +853,9 @@
       <w:r>
         <w:t>6-10</w:t>
       </w:r>
+      <w:r>
+        <w:t xml:space="preserve">  (read those and choose your tribe) </w:t>
+      </w:r>
     </w:p>
     <w:p/>
     <w:p/>
@@ -948,15 +900,7 @@
         </w:numPr>
       </w:pPr>
       <w:r>
-        <w:t xml:space="preserve">Deep Learning CNN for Fashion-MNIST Clothing Classification by Jason Brownlee on May 10, </w:t>
-      </w:r>
-      <w:proofErr w:type="gramStart"/>
-      <w:r>
-        <w:t>2019</w:t>
-      </w:r>
-      <w:proofErr w:type="gramEnd"/>
-      <w:r>
-        <w:t xml:space="preserve"> in Deep Learning for Computer Vision</w:t>
+        <w:t>Deep Learning CNN for Fashion-MNIST Clothing Classification by Jason Brownlee on May 10, 2019 in Deep Learning for Computer Vision</w:t>
       </w:r>
     </w:p>
     <w:p>

</xml_diff>